<commit_message>
Finished first html part
</commit_message>
<xml_diff>
--- a/PPX plan.docx
+++ b/PPX plan.docx
@@ -23,6 +23,11 @@
     </w:p>
     <w:p>
       <w:r>
+        <w:t>What is a frontend, what is a backend?</w:t>
+      </w:r>
+    </w:p>
+    <w:p>
+      <w:r>
         <w:t>HTML</w:t>
       </w:r>
     </w:p>
@@ -179,12 +184,43 @@
       <w:pPr>
         <w:pStyle w:val="ListParagraph"/>
         <w:numPr>
+          <w:ilvl w:val="0"/>
+          <w:numId w:val="1"/>
+        </w:numPr>
+      </w:pPr>
+      <w:r>
+        <w:t>Creating an example post</w:t>
+      </w:r>
+    </w:p>
+    <w:p>
+      <w:proofErr w:type="spellStart"/>
+      <w:r>
+        <w:t>Css</w:t>
+      </w:r>
+      <w:proofErr w:type="spellEnd"/>
+    </w:p>
+    <w:p>
+      <w:pPr>
+        <w:pStyle w:val="ListParagraph"/>
+        <w:numPr>
+          <w:ilvl w:val="0"/>
+          <w:numId w:val="1"/>
+        </w:numPr>
+      </w:pPr>
+      <w:r>
+        <w:t>CSS box model</w:t>
+      </w:r>
+    </w:p>
+    <w:p>
+      <w:pPr>
+        <w:pStyle w:val="ListParagraph"/>
+        <w:numPr>
           <w:ilvl w:val="1"/>
           <w:numId w:val="1"/>
         </w:numPr>
       </w:pPr>
       <w:r>
-        <w:t>Lists &amp; Tables</w:t>
+        <w:t>Content</w:t>
       </w:r>
     </w:p>
     <w:p>
@@ -196,38 +232,7 @@
         </w:numPr>
       </w:pPr>
       <w:r>
-        <w:t>Images (Talk about &lt;/&gt; and &lt;&gt; &lt;/&gt; tags)</w:t>
-      </w:r>
-    </w:p>
-    <w:p>
-      <w:pPr>
-        <w:pStyle w:val="ListParagraph"/>
-        <w:numPr>
-          <w:ilvl w:val="0"/>
-          <w:numId w:val="1"/>
-        </w:numPr>
-      </w:pPr>
-      <w:r>
-        <w:t>Creating an example post</w:t>
-      </w:r>
-    </w:p>
-    <w:p>
-      <w:proofErr w:type="spellStart"/>
-      <w:r>
-        <w:t>Css</w:t>
-      </w:r>
-      <w:proofErr w:type="spellEnd"/>
-    </w:p>
-    <w:p>
-      <w:pPr>
-        <w:pStyle w:val="ListParagraph"/>
-        <w:numPr>
-          <w:ilvl w:val="0"/>
-          <w:numId w:val="1"/>
-        </w:numPr>
-      </w:pPr>
-      <w:r>
-        <w:t>CSS box model</w:t>
+        <w:t xml:space="preserve">Padding </w:t>
       </w:r>
     </w:p>
     <w:p>
@@ -239,7 +244,7 @@
         </w:numPr>
       </w:pPr>
       <w:r>
-        <w:t>Content</w:t>
+        <w:t>Border</w:t>
       </w:r>
     </w:p>
     <w:p>
@@ -251,7 +256,31 @@
         </w:numPr>
       </w:pPr>
       <w:r>
-        <w:t xml:space="preserve">Padding </w:t>
+        <w:t>Margin</w:t>
+      </w:r>
+    </w:p>
+    <w:p>
+      <w:pPr>
+        <w:pStyle w:val="ListParagraph"/>
+        <w:numPr>
+          <w:ilvl w:val="0"/>
+          <w:numId w:val="1"/>
+        </w:numPr>
+      </w:pPr>
+      <w:r>
+        <w:t xml:space="preserve">CSS specificity </w:t>
+      </w:r>
+    </w:p>
+    <w:p>
+      <w:pPr>
+        <w:pStyle w:val="ListParagraph"/>
+        <w:numPr>
+          <w:ilvl w:val="0"/>
+          <w:numId w:val="1"/>
+        </w:numPr>
+      </w:pPr>
+      <w:r>
+        <w:t>Styling the post</w:t>
       </w:r>
     </w:p>
     <w:p>
@@ -263,7 +292,7 @@
         </w:numPr>
       </w:pPr>
       <w:r>
-        <w:t>Border</w:t>
+        <w:t>Background color</w:t>
       </w:r>
     </w:p>
     <w:p>
@@ -275,31 +304,48 @@
         </w:numPr>
       </w:pPr>
       <w:r>
-        <w:t>Margin</w:t>
-      </w:r>
-    </w:p>
-    <w:p>
-      <w:pPr>
-        <w:pStyle w:val="ListParagraph"/>
-        <w:numPr>
-          <w:ilvl w:val="0"/>
-          <w:numId w:val="1"/>
-        </w:numPr>
-      </w:pPr>
-      <w:r>
-        <w:t xml:space="preserve">CSS specificity </w:t>
-      </w:r>
-    </w:p>
-    <w:p>
-      <w:pPr>
-        <w:pStyle w:val="ListParagraph"/>
-        <w:numPr>
-          <w:ilvl w:val="0"/>
-          <w:numId w:val="1"/>
-        </w:numPr>
-      </w:pPr>
-      <w:r>
-        <w:t>Styling the post</w:t>
+        <w:t>Text color</w:t>
+      </w:r>
+    </w:p>
+    <w:p>
+      <w:pPr>
+        <w:pStyle w:val="ListParagraph"/>
+        <w:numPr>
+          <w:ilvl w:val="0"/>
+          <w:numId w:val="1"/>
+        </w:numPr>
+      </w:pPr>
+      <w:r>
+        <w:t>Responsive Design</w:t>
+      </w:r>
+    </w:p>
+    <w:p>
+      <w:pPr>
+        <w:pStyle w:val="ListParagraph"/>
+        <w:numPr>
+          <w:ilvl w:val="0"/>
+          <w:numId w:val="1"/>
+        </w:numPr>
+      </w:pPr>
+      <w:r>
+        <w:t>Dev tools</w:t>
+      </w:r>
+    </w:p>
+    <w:p>
+      <w:r>
+        <w:t>Webservers</w:t>
+      </w:r>
+    </w:p>
+    <w:p>
+      <w:pPr>
+        <w:pStyle w:val="ListParagraph"/>
+        <w:numPr>
+          <w:ilvl w:val="0"/>
+          <w:numId w:val="1"/>
+        </w:numPr>
+      </w:pPr>
+      <w:r>
+        <w:t>Websites are just files on servers</w:t>
       </w:r>
     </w:p>
     <w:p>
@@ -311,71 +357,6 @@
         </w:numPr>
       </w:pPr>
       <w:r>
-        <w:t>Background color</w:t>
-      </w:r>
-    </w:p>
-    <w:p>
-      <w:pPr>
-        <w:pStyle w:val="ListParagraph"/>
-        <w:numPr>
-          <w:ilvl w:val="1"/>
-          <w:numId w:val="1"/>
-        </w:numPr>
-      </w:pPr>
-      <w:r>
-        <w:t>Text color</w:t>
-      </w:r>
-    </w:p>
-    <w:p>
-      <w:pPr>
-        <w:pStyle w:val="ListParagraph"/>
-        <w:numPr>
-          <w:ilvl w:val="0"/>
-          <w:numId w:val="1"/>
-        </w:numPr>
-      </w:pPr>
-      <w:r>
-        <w:t>Responsive Design</w:t>
-      </w:r>
-    </w:p>
-    <w:p>
-      <w:pPr>
-        <w:pStyle w:val="ListParagraph"/>
-        <w:numPr>
-          <w:ilvl w:val="0"/>
-          <w:numId w:val="1"/>
-        </w:numPr>
-      </w:pPr>
-      <w:r>
-        <w:t>Dev tools</w:t>
-      </w:r>
-    </w:p>
-    <w:p>
-      <w:r>
-        <w:t>Webservers</w:t>
-      </w:r>
-    </w:p>
-    <w:p>
-      <w:pPr>
-        <w:pStyle w:val="ListParagraph"/>
-        <w:numPr>
-          <w:ilvl w:val="0"/>
-          <w:numId w:val="1"/>
-        </w:numPr>
-      </w:pPr>
-      <w:r>
-        <w:t>Websites are just files on servers</w:t>
-      </w:r>
-    </w:p>
-    <w:p>
-      <w:pPr>
-        <w:pStyle w:val="ListParagraph"/>
-        <w:numPr>
-          <w:ilvl w:val="1"/>
-          <w:numId w:val="1"/>
-        </w:numPr>
-      </w:pPr>
-      <w:r>
         <w:t>Index.html</w:t>
       </w:r>
     </w:p>
@@ -400,10 +381,7 @@
         </w:numPr>
       </w:pPr>
       <w:r>
-        <w:t>Node</w:t>
-      </w:r>
-      <w:r>
-        <w:t xml:space="preserve"> &amp; </w:t>
+        <w:t xml:space="preserve">Node &amp; </w:t>
       </w:r>
       <w:proofErr w:type="spellStart"/>
       <w:r>
@@ -568,8 +546,11 @@
         <w:t>Publishing and public example</w:t>
       </w:r>
     </w:p>
-    <w:p/>
-    <w:p/>
+    <w:p>
+      <w:r>
+        <w:t>More resources (w3schools, Mozilla docs, online courses)</w:t>
+      </w:r>
+    </w:p>
     <w:sectPr>
       <w:pgSz w:w="12240" w:h="15840"/>
       <w:pgMar w:top="1440" w:right="1440" w:bottom="1440" w:left="1440" w:header="708" w:footer="708" w:gutter="0"/>
@@ -1303,6 +1284,7 @@
   <w:style w:type="character" w:default="1" w:styleId="DefaultParagraphFont">
     <w:name w:val="Default Paragraph Font"/>
     <w:uiPriority w:val="1"/>
+    <w:semiHidden/>
     <w:unhideWhenUsed/>
   </w:style>
   <w:style w:type="table" w:default="1" w:styleId="TableNormal">

</xml_diff>

<commit_message>
Started work on CSS
</commit_message>
<xml_diff>
--- a/PPX plan.docx
+++ b/PPX plan.docx
@@ -147,13 +147,8 @@
           <w:numId w:val="1"/>
         </w:numPr>
       </w:pPr>
-      <w:proofErr w:type="spellStart"/>
-      <w:r>
-        <w:t>Divs</w:t>
-      </w:r>
-      <w:proofErr w:type="spellEnd"/>
-      <w:r>
-        <w:t xml:space="preserve"> </w:t>
+      <w:r>
+        <w:t xml:space="preserve">Divs </w:t>
       </w:r>
     </w:p>
     <w:p>
@@ -193,11 +188,9 @@
       </w:r>
     </w:p>
     <w:p>
-      <w:proofErr w:type="spellStart"/>
       <w:r>
         <w:t>Css</w:t>
       </w:r>
-      <w:proofErr w:type="spellEnd"/>
     </w:p>
     <w:p>
       <w:pPr>
@@ -268,6 +261,42 @@
         </w:numPr>
       </w:pPr>
       <w:r>
+        <w:t>Styling CSS</w:t>
+      </w:r>
+    </w:p>
+    <w:p>
+      <w:pPr>
+        <w:pStyle w:val="ListParagraph"/>
+        <w:numPr>
+          <w:ilvl w:val="1"/>
+          <w:numId w:val="1"/>
+        </w:numPr>
+      </w:pPr>
+      <w:r>
+        <w:t>Background color</w:t>
+      </w:r>
+    </w:p>
+    <w:p>
+      <w:pPr>
+        <w:pStyle w:val="ListParagraph"/>
+        <w:numPr>
+          <w:ilvl w:val="1"/>
+          <w:numId w:val="1"/>
+        </w:numPr>
+      </w:pPr>
+      <w:r>
+        <w:t>Text color</w:t>
+      </w:r>
+    </w:p>
+    <w:p>
+      <w:pPr>
+        <w:pStyle w:val="ListParagraph"/>
+        <w:numPr>
+          <w:ilvl w:val="0"/>
+          <w:numId w:val="1"/>
+        </w:numPr>
+      </w:pPr>
+      <w:r>
         <w:t xml:space="preserve">CSS specificity </w:t>
       </w:r>
     </w:p>
@@ -280,7 +309,36 @@
         </w:numPr>
       </w:pPr>
       <w:r>
-        <w:t>Styling the post</w:t>
+        <w:t>Responsive Design</w:t>
+      </w:r>
+    </w:p>
+    <w:p>
+      <w:pPr>
+        <w:pStyle w:val="ListParagraph"/>
+        <w:numPr>
+          <w:ilvl w:val="0"/>
+          <w:numId w:val="1"/>
+        </w:numPr>
+      </w:pPr>
+      <w:r>
+        <w:t>Dev tools</w:t>
+      </w:r>
+    </w:p>
+    <w:p>
+      <w:r>
+        <w:t>Webservers</w:t>
+      </w:r>
+    </w:p>
+    <w:p>
+      <w:pPr>
+        <w:pStyle w:val="ListParagraph"/>
+        <w:numPr>
+          <w:ilvl w:val="0"/>
+          <w:numId w:val="1"/>
+        </w:numPr>
+      </w:pPr>
+      <w:r>
+        <w:t>Websites are just files on servers</w:t>
       </w:r>
     </w:p>
     <w:p>
@@ -292,71 +350,6 @@
         </w:numPr>
       </w:pPr>
       <w:r>
-        <w:t>Background color</w:t>
-      </w:r>
-    </w:p>
-    <w:p>
-      <w:pPr>
-        <w:pStyle w:val="ListParagraph"/>
-        <w:numPr>
-          <w:ilvl w:val="1"/>
-          <w:numId w:val="1"/>
-        </w:numPr>
-      </w:pPr>
-      <w:r>
-        <w:t>Text color</w:t>
-      </w:r>
-    </w:p>
-    <w:p>
-      <w:pPr>
-        <w:pStyle w:val="ListParagraph"/>
-        <w:numPr>
-          <w:ilvl w:val="0"/>
-          <w:numId w:val="1"/>
-        </w:numPr>
-      </w:pPr>
-      <w:r>
-        <w:t>Responsive Design</w:t>
-      </w:r>
-    </w:p>
-    <w:p>
-      <w:pPr>
-        <w:pStyle w:val="ListParagraph"/>
-        <w:numPr>
-          <w:ilvl w:val="0"/>
-          <w:numId w:val="1"/>
-        </w:numPr>
-      </w:pPr>
-      <w:r>
-        <w:t>Dev tools</w:t>
-      </w:r>
-    </w:p>
-    <w:p>
-      <w:r>
-        <w:t>Webservers</w:t>
-      </w:r>
-    </w:p>
-    <w:p>
-      <w:pPr>
-        <w:pStyle w:val="ListParagraph"/>
-        <w:numPr>
-          <w:ilvl w:val="0"/>
-          <w:numId w:val="1"/>
-        </w:numPr>
-      </w:pPr>
-      <w:r>
-        <w:t>Websites are just files on servers</w:t>
-      </w:r>
-    </w:p>
-    <w:p>
-      <w:pPr>
-        <w:pStyle w:val="ListParagraph"/>
-        <w:numPr>
-          <w:ilvl w:val="1"/>
-          <w:numId w:val="1"/>
-        </w:numPr>
-      </w:pPr>
-      <w:r>
         <w:t>Index.html</w:t>
       </w:r>
     </w:p>
@@ -381,15 +374,7 @@
         </w:numPr>
       </w:pPr>
       <w:r>
-        <w:t xml:space="preserve">Node &amp; </w:t>
-      </w:r>
-      <w:proofErr w:type="spellStart"/>
-      <w:r>
-        <w:t>Javascript</w:t>
-      </w:r>
-      <w:proofErr w:type="spellEnd"/>
-      <w:r>
-        <w:t xml:space="preserve"> basics </w:t>
+        <w:t xml:space="preserve">Node &amp; Javascript basics </w:t>
       </w:r>
     </w:p>
     <w:p>
@@ -425,45 +410,38 @@
           <w:numId w:val="1"/>
         </w:numPr>
       </w:pPr>
-      <w:proofErr w:type="spellStart"/>
+      <w:r>
+        <w:t xml:space="preserve">Javascript weirdness </w:t>
+      </w:r>
+    </w:p>
+    <w:p>
+      <w:pPr>
+        <w:pStyle w:val="ListParagraph"/>
+        <w:numPr>
+          <w:ilvl w:val="0"/>
+          <w:numId w:val="1"/>
+        </w:numPr>
+      </w:pPr>
+      <w:r>
+        <w:t>Creating a webserver</w:t>
+      </w:r>
+    </w:p>
+    <w:p>
+      <w:pPr>
+        <w:pStyle w:val="ListParagraph"/>
+        <w:numPr>
+          <w:ilvl w:val="0"/>
+          <w:numId w:val="1"/>
+        </w:numPr>
+      </w:pPr>
+      <w:r>
+        <w:t>Serving the website</w:t>
+      </w:r>
+    </w:p>
+    <w:p>
       <w:r>
         <w:t>Javascript</w:t>
       </w:r>
-      <w:proofErr w:type="spellEnd"/>
-      <w:r>
-        <w:t xml:space="preserve"> weirdness </w:t>
-      </w:r>
-    </w:p>
-    <w:p>
-      <w:pPr>
-        <w:pStyle w:val="ListParagraph"/>
-        <w:numPr>
-          <w:ilvl w:val="0"/>
-          <w:numId w:val="1"/>
-        </w:numPr>
-      </w:pPr>
-      <w:r>
-        <w:t>Creating a webserver</w:t>
-      </w:r>
-    </w:p>
-    <w:p>
-      <w:pPr>
-        <w:pStyle w:val="ListParagraph"/>
-        <w:numPr>
-          <w:ilvl w:val="0"/>
-          <w:numId w:val="1"/>
-        </w:numPr>
-      </w:pPr>
-      <w:r>
-        <w:t>Serving the website</w:t>
-      </w:r>
-    </w:p>
-    <w:p>
-      <w:proofErr w:type="spellStart"/>
-      <w:r>
-        <w:t>Javascript</w:t>
-      </w:r>
-      <w:proofErr w:type="spellEnd"/>
     </w:p>
     <w:p>
       <w:pPr>
@@ -489,15 +467,7 @@
         <w:t xml:space="preserve">Events </w:t>
       </w:r>
       <w:r>
-        <w:t xml:space="preserve">like </w:t>
-      </w:r>
-      <w:proofErr w:type="spellStart"/>
-      <w:r>
-        <w:t>dom</w:t>
-      </w:r>
-      <w:proofErr w:type="spellEnd"/>
-      <w:r>
-        <w:t xml:space="preserve"> content loaded</w:t>
+        <w:t>like dom content loaded</w:t>
       </w:r>
     </w:p>
     <w:p>
@@ -533,13 +503,8 @@
         </w:numPr>
       </w:pPr>
       <w:r>
-        <w:t xml:space="preserve">Fetching all posts with </w:t>
-      </w:r>
-      <w:proofErr w:type="spellStart"/>
-      <w:r>
-        <w:t>javascript</w:t>
-      </w:r>
-      <w:proofErr w:type="spellEnd"/>
+        <w:t>Fetching all posts with javascript</w:t>
+      </w:r>
     </w:p>
     <w:p>
       <w:r>

</xml_diff>

<commit_message>
Added up to webserver
</commit_message>
<xml_diff>
--- a/PPX plan.docx
+++ b/PPX plan.docx
@@ -147,8 +147,13 @@
           <w:numId w:val="1"/>
         </w:numPr>
       </w:pPr>
-      <w:r>
-        <w:t xml:space="preserve">Divs </w:t>
+      <w:proofErr w:type="spellStart"/>
+      <w:r>
+        <w:t>Divs</w:t>
+      </w:r>
+      <w:proofErr w:type="spellEnd"/>
+      <w:r>
+        <w:t xml:space="preserve"> </w:t>
       </w:r>
     </w:p>
     <w:p>
@@ -188,9 +193,11 @@
       </w:r>
     </w:p>
     <w:p>
+      <w:proofErr w:type="spellStart"/>
       <w:r>
         <w:t>Css</w:t>
       </w:r>
+      <w:proofErr w:type="spellEnd"/>
     </w:p>
     <w:p>
       <w:pPr>
@@ -201,6 +208,54 @@
         </w:numPr>
       </w:pPr>
       <w:r>
+        <w:t>Styling CSS</w:t>
+      </w:r>
+    </w:p>
+    <w:p>
+      <w:pPr>
+        <w:pStyle w:val="ListParagraph"/>
+        <w:numPr>
+          <w:ilvl w:val="1"/>
+          <w:numId w:val="1"/>
+        </w:numPr>
+      </w:pPr>
+      <w:r>
+        <w:t>Background color</w:t>
+      </w:r>
+    </w:p>
+    <w:p>
+      <w:pPr>
+        <w:pStyle w:val="ListParagraph"/>
+        <w:numPr>
+          <w:ilvl w:val="1"/>
+          <w:numId w:val="1"/>
+        </w:numPr>
+      </w:pPr>
+      <w:r>
+        <w:t>Text color</w:t>
+      </w:r>
+    </w:p>
+    <w:p>
+      <w:pPr>
+        <w:pStyle w:val="ListParagraph"/>
+        <w:numPr>
+          <w:ilvl w:val="0"/>
+          <w:numId w:val="1"/>
+        </w:numPr>
+      </w:pPr>
+      <w:r>
+        <w:t xml:space="preserve">CSS specificity </w:t>
+      </w:r>
+    </w:p>
+    <w:p>
+      <w:pPr>
+        <w:pStyle w:val="ListParagraph"/>
+        <w:numPr>
+          <w:ilvl w:val="0"/>
+          <w:numId w:val="1"/>
+        </w:numPr>
+      </w:pPr>
+      <w:r>
         <w:t>CSS box model</w:t>
       </w:r>
     </w:p>
@@ -261,7 +316,24 @@
         </w:numPr>
       </w:pPr>
       <w:r>
-        <w:t>Styling CSS</w:t>
+        <w:t>Dev tools</w:t>
+      </w:r>
+    </w:p>
+    <w:p>
+      <w:r>
+        <w:t>Webservers</w:t>
+      </w:r>
+    </w:p>
+    <w:p>
+      <w:pPr>
+        <w:pStyle w:val="ListParagraph"/>
+        <w:numPr>
+          <w:ilvl w:val="0"/>
+          <w:numId w:val="1"/>
+        </w:numPr>
+      </w:pPr>
+      <w:r>
+        <w:t>Websites are just files on servers</w:t>
       </w:r>
     </w:p>
     <w:p>
@@ -273,7 +345,39 @@
         </w:numPr>
       </w:pPr>
       <w:r>
-        <w:t>Background color</w:t>
+        <w:t>Index.html</w:t>
+      </w:r>
+    </w:p>
+    <w:p>
+      <w:pPr>
+        <w:pStyle w:val="ListParagraph"/>
+        <w:numPr>
+          <w:ilvl w:val="0"/>
+          <w:numId w:val="1"/>
+        </w:numPr>
+      </w:pPr>
+      <w:r>
+        <w:t>Requests</w:t>
+      </w:r>
+    </w:p>
+    <w:p>
+      <w:pPr>
+        <w:pStyle w:val="ListParagraph"/>
+        <w:numPr>
+          <w:ilvl w:val="0"/>
+          <w:numId w:val="1"/>
+        </w:numPr>
+      </w:pPr>
+      <w:r>
+        <w:t xml:space="preserve">Node &amp; </w:t>
+      </w:r>
+      <w:proofErr w:type="spellStart"/>
+      <w:r>
+        <w:t>Javascript</w:t>
+      </w:r>
+      <w:proofErr w:type="spellEnd"/>
+      <w:r>
+        <w:t xml:space="preserve"> basics </w:t>
       </w:r>
     </w:p>
     <w:p>
@@ -285,7 +389,37 @@
         </w:numPr>
       </w:pPr>
       <w:r>
-        <w:t>Text color</w:t>
+        <w:t>Loops</w:t>
+      </w:r>
+    </w:p>
+    <w:p>
+      <w:pPr>
+        <w:pStyle w:val="ListParagraph"/>
+        <w:numPr>
+          <w:ilvl w:val="1"/>
+          <w:numId w:val="1"/>
+        </w:numPr>
+      </w:pPr>
+      <w:r>
+        <w:lastRenderedPageBreak/>
+        <w:t>Conditionals</w:t>
+      </w:r>
+    </w:p>
+    <w:p>
+      <w:pPr>
+        <w:pStyle w:val="ListParagraph"/>
+        <w:numPr>
+          <w:ilvl w:val="1"/>
+          <w:numId w:val="1"/>
+        </w:numPr>
+      </w:pPr>
+      <w:proofErr w:type="spellStart"/>
+      <w:r>
+        <w:t>Javascript</w:t>
+      </w:r>
+      <w:proofErr w:type="spellEnd"/>
+      <w:r>
+        <w:t xml:space="preserve"> weirdness </w:t>
       </w:r>
     </w:p>
     <w:p>
@@ -297,7 +431,7 @@
         </w:numPr>
       </w:pPr>
       <w:r>
-        <w:t xml:space="preserve">CSS specificity </w:t>
+        <w:t>Creating a webserver</w:t>
       </w:r>
     </w:p>
     <w:p>
@@ -309,8 +443,15 @@
         </w:numPr>
       </w:pPr>
       <w:r>
-        <w:t>Responsive Design</w:t>
-      </w:r>
+        <w:t>Serving the website</w:t>
+      </w:r>
+    </w:p>
+    <w:p>
+      <w:proofErr w:type="spellStart"/>
+      <w:r>
+        <w:t>Javascript</w:t>
+      </w:r>
+      <w:proofErr w:type="spellEnd"/>
     </w:p>
     <w:p>
       <w:pPr>
@@ -321,12 +462,7 @@
         </w:numPr>
       </w:pPr>
       <w:r>
-        <w:t>Dev tools</w:t>
-      </w:r>
-    </w:p>
-    <w:p>
-      <w:r>
-        <w:t>Webservers</w:t>
+        <w:t>DOM manipulation</w:t>
       </w:r>
     </w:p>
     <w:p>
@@ -338,19 +474,18 @@
         </w:numPr>
       </w:pPr>
       <w:r>
-        <w:t>Websites are just files on servers</w:t>
-      </w:r>
-    </w:p>
-    <w:p>
-      <w:pPr>
-        <w:pStyle w:val="ListParagraph"/>
-        <w:numPr>
-          <w:ilvl w:val="1"/>
-          <w:numId w:val="1"/>
-        </w:numPr>
-      </w:pPr>
-      <w:r>
-        <w:t>Index.html</w:t>
+        <w:t xml:space="preserve">Events </w:t>
+      </w:r>
+      <w:r>
+        <w:t xml:space="preserve">like </w:t>
+      </w:r>
+      <w:proofErr w:type="spellStart"/>
+      <w:r>
+        <w:t>dom</w:t>
+      </w:r>
+      <w:proofErr w:type="spellEnd"/>
+      <w:r>
+        <w:t xml:space="preserve"> content loaded</w:t>
       </w:r>
     </w:p>
     <w:p>
@@ -362,7 +497,7 @@
         </w:numPr>
       </w:pPr>
       <w:r>
-        <w:t>Requests</w:t>
+        <w:t>The fetch API</w:t>
       </w:r>
     </w:p>
     <w:p>
@@ -374,44 +509,7 @@
         </w:numPr>
       </w:pPr>
       <w:r>
-        <w:t xml:space="preserve">Node &amp; Javascript basics </w:t>
-      </w:r>
-    </w:p>
-    <w:p>
-      <w:pPr>
-        <w:pStyle w:val="ListParagraph"/>
-        <w:numPr>
-          <w:ilvl w:val="1"/>
-          <w:numId w:val="1"/>
-        </w:numPr>
-      </w:pPr>
-      <w:r>
-        <w:lastRenderedPageBreak/>
-        <w:t>Loops</w:t>
-      </w:r>
-    </w:p>
-    <w:p>
-      <w:pPr>
-        <w:pStyle w:val="ListParagraph"/>
-        <w:numPr>
-          <w:ilvl w:val="1"/>
-          <w:numId w:val="1"/>
-        </w:numPr>
-      </w:pPr>
-      <w:r>
-        <w:t>Conditionals</w:t>
-      </w:r>
-    </w:p>
-    <w:p>
-      <w:pPr>
-        <w:pStyle w:val="ListParagraph"/>
-        <w:numPr>
-          <w:ilvl w:val="1"/>
-          <w:numId w:val="1"/>
-        </w:numPr>
-      </w:pPr>
-      <w:r>
-        <w:t xml:space="preserve">Javascript weirdness </w:t>
+        <w:t>Async/Await</w:t>
       </w:r>
     </w:p>
     <w:p>
@@ -423,88 +521,13 @@
         </w:numPr>
       </w:pPr>
       <w:r>
-        <w:t>Creating a webserver</w:t>
-      </w:r>
-    </w:p>
-    <w:p>
-      <w:pPr>
-        <w:pStyle w:val="ListParagraph"/>
-        <w:numPr>
-          <w:ilvl w:val="0"/>
-          <w:numId w:val="1"/>
-        </w:numPr>
-      </w:pPr>
-      <w:r>
-        <w:t>Serving the website</w:t>
-      </w:r>
-    </w:p>
-    <w:p>
-      <w:r>
-        <w:t>Javascript</w:t>
-      </w:r>
-    </w:p>
-    <w:p>
-      <w:pPr>
-        <w:pStyle w:val="ListParagraph"/>
-        <w:numPr>
-          <w:ilvl w:val="0"/>
-          <w:numId w:val="1"/>
-        </w:numPr>
-      </w:pPr>
-      <w:r>
-        <w:t>DOM manipulation</w:t>
-      </w:r>
-    </w:p>
-    <w:p>
-      <w:pPr>
-        <w:pStyle w:val="ListParagraph"/>
-        <w:numPr>
-          <w:ilvl w:val="0"/>
-          <w:numId w:val="1"/>
-        </w:numPr>
-      </w:pPr>
-      <w:r>
-        <w:t xml:space="preserve">Events </w:t>
-      </w:r>
-      <w:r>
-        <w:t>like dom content loaded</w:t>
-      </w:r>
-    </w:p>
-    <w:p>
-      <w:pPr>
-        <w:pStyle w:val="ListParagraph"/>
-        <w:numPr>
-          <w:ilvl w:val="0"/>
-          <w:numId w:val="1"/>
-        </w:numPr>
-      </w:pPr>
-      <w:r>
-        <w:t>The fetch API</w:t>
-      </w:r>
-    </w:p>
-    <w:p>
-      <w:pPr>
-        <w:pStyle w:val="ListParagraph"/>
-        <w:numPr>
-          <w:ilvl w:val="0"/>
-          <w:numId w:val="1"/>
-        </w:numPr>
-      </w:pPr>
-      <w:r>
-        <w:t>Async/Await</w:t>
-      </w:r>
-    </w:p>
-    <w:p>
-      <w:pPr>
-        <w:pStyle w:val="ListParagraph"/>
-        <w:numPr>
-          <w:ilvl w:val="0"/>
-          <w:numId w:val="1"/>
-        </w:numPr>
-      </w:pPr>
-      <w:r>
-        <w:t>Fetching all posts with javascript</w:t>
-      </w:r>
+        <w:t xml:space="preserve">Fetching all posts with </w:t>
+      </w:r>
+      <w:proofErr w:type="spellStart"/>
+      <w:r>
+        <w:t>javascript</w:t>
+      </w:r>
+      <w:proofErr w:type="spellEnd"/>
     </w:p>
     <w:p>
       <w:r>

</xml_diff>